<commit_message>
change err messages and clean db on startup
</commit_message>
<xml_diff>
--- a/docu/DevDocumentation.docx
+++ b/docu/DevDocumentation.docx
@@ -10,6 +10,7 @@
           <w:docPartUnique/>
         </w:docPartObj>
       </w:sdtPr>
+      <w:sdtEndPr/>
       <w:sdtContent>
         <w:p>
           <w:r>
@@ -356,6 +357,7 @@
                                   <w:dataBinding w:prefixMappings="xmlns:ns0='http://purl.org/dc/elements/1.1/' xmlns:ns1='http://schemas.openxmlformats.org/package/2006/metadata/core-properties' " w:xpath="/ns1:coreProperties[1]/ns0:creator[1]" w:storeItemID="{6C3C8BC8-F283-45AE-878A-BAB7291924A1}"/>
                                   <w:text/>
                                 </w:sdtPr>
+                                <w:sdtEndPr/>
                                 <w:sdtContent>
                                   <w:p>
                                     <w:pPr>
@@ -401,6 +403,7 @@
                                     <w:dataBinding w:prefixMappings="xmlns:ns0='http://schemas.microsoft.com/office/2006/coverPageProps' " w:xpath="/ns0:CoverPageProperties[1]/ns0:CompanyEmail[1]" w:storeItemID="{55AF091B-3C7A-41E3-B477-F2FDAA23CFDA}"/>
                                     <w:text/>
                                   </w:sdtPr>
+                                  <w:sdtEndPr/>
                                   <w:sdtContent>
                                     <w:r>
                                       <w:rPr>
@@ -617,6 +620,7 @@
                                   <w:dataBinding w:prefixMappings="xmlns:ns0='http://schemas.microsoft.com/office/2006/coverPageProps' " w:xpath="/ns0:CoverPageProperties[1]/ns0:Abstract[1]" w:storeItemID="{55AF091B-3C7A-41E3-B477-F2FDAA23CFDA}"/>
                                   <w:text w:multiLine="1"/>
                                 </w:sdtPr>
+                                <w:sdtEndPr/>
                                 <w:sdtContent>
                                   <w:p>
                                     <w:pPr>
@@ -881,6 +885,7 @@
                                   <w:dataBinding w:prefixMappings="xmlns:ns0='http://purl.org/dc/elements/1.1/' xmlns:ns1='http://schemas.openxmlformats.org/package/2006/metadata/core-properties' " w:xpath="/ns1:coreProperties[1]/ns0:subject[1]" w:storeItemID="{6C3C8BC8-F283-45AE-878A-BAB7291924A1}"/>
                                   <w:text/>
                                 </w:sdtPr>
+                                <w:sdtEndPr/>
                                 <w:sdtContent>
                                   <w:p>
                                     <w:pPr>
@@ -1032,15 +1037,78 @@
     <w:p/>
     <w:p>
       <w:r>
-        <w:t>The application is on an abstract level separated in three functional parts that are loosely coupled and are easy to reuse.</w:t>
+        <w:t xml:space="preserve">The application is on an abstract level separated in </w:t>
+      </w:r>
+      <w:r>
+        <w:t>five</w:t>
+      </w:r>
+      <w:r>
+        <w:t xml:space="preserve"> functional parts that are loosely coupled and are easy to reuse.</w:t>
+      </w:r>
+    </w:p>
+    <w:p/>
+    <w:p>
+      <w:r>
+        <w:t xml:space="preserve"> </w:t>
+      </w:r>
+      <w:r>
+        <w:rPr>
+          <w:noProof/>
+        </w:rPr>
+        <w:drawing>
+          <wp:anchor distT="0" distB="0" distL="114300" distR="114300" simplePos="0" relativeHeight="251663360" behindDoc="0" locked="0" layoutInCell="1" allowOverlap="1">
+            <wp:simplePos x="0" y="0"/>
+            <wp:positionH relativeFrom="margin">
+              <wp:align>center</wp:align>
+            </wp:positionH>
+            <wp:positionV relativeFrom="paragraph">
+              <wp:posOffset>1270</wp:posOffset>
+            </wp:positionV>
+            <wp:extent cx="4419600" cy="2095500"/>
+            <wp:effectExtent l="0" t="0" r="0" b="0"/>
+            <wp:wrapTopAndBottom/>
+            <wp:docPr id="1" name="Grafik 1"/>
+            <wp:cNvGraphicFramePr>
+              <a:graphicFrameLocks xmlns:a="http://schemas.openxmlformats.org/drawingml/2006/main" noChangeAspect="1"/>
+            </wp:cNvGraphicFramePr>
+            <a:graphic xmlns:a="http://schemas.openxmlformats.org/drawingml/2006/main">
+              <a:graphicData uri="http://schemas.openxmlformats.org/drawingml/2006/picture">
+                <pic:pic xmlns:pic="http://schemas.openxmlformats.org/drawingml/2006/picture">
+                  <pic:nvPicPr>
+                    <pic:cNvPr id="1" name=""/>
+                    <pic:cNvPicPr/>
+                  </pic:nvPicPr>
+                  <pic:blipFill>
+                    <a:blip r:embed="rId7">
+                      <a:extLst>
+                        <a:ext uri="{28A0092B-C50C-407E-A947-70E740481C1C}">
+                          <a14:useLocalDpi xmlns:a14="http://schemas.microsoft.com/office/drawing/2010/main" val="0"/>
+                        </a:ext>
+                      </a:extLst>
+                    </a:blip>
+                    <a:stretch>
+                      <a:fillRect/>
+                    </a:stretch>
+                  </pic:blipFill>
+                  <pic:spPr>
+                    <a:xfrm>
+                      <a:off x="0" y="0"/>
+                      <a:ext cx="4419600" cy="2095500"/>
+                    </a:xfrm>
+                    <a:prstGeom prst="rect">
+                      <a:avLst/>
+                    </a:prstGeom>
+                  </pic:spPr>
+                </pic:pic>
+              </a:graphicData>
+            </a:graphic>
+          </wp:anchor>
+        </w:drawing>
       </w:r>
     </w:p>
     <w:p>
       <w:bookmarkStart w:id="0" w:name="_GoBack"/>
       <w:bookmarkEnd w:id="0"/>
-      <w:r>
-        <w:t xml:space="preserve"> </w:t>
-      </w:r>
     </w:p>
     <w:p/>
     <w:sectPr>

</xml_diff>